<commit_message>
Update Spec and some fixes
</commit_message>
<xml_diff>
--- a/Спецификация об игре.docx
+++ b/Спецификация об игре.docx
@@ -336,13 +336,13 @@
           <w:r>
             <w:fldChar w:fldCharType="separate"/>
           </w:r>
-          <w:hyperlink w:anchor="_Toc33182843" w:history="1">
+          <w:hyperlink w:anchor="_Toc33374876" w:history="1">
             <w:r>
               <w:rPr>
                 <w:rStyle w:val="a5"/>
                 <w:noProof/>
               </w:rPr>
-              <w:t>Заметки:</w:t>
+              <w:t>Понятия и заметки:</w:t>
             </w:r>
             <w:r>
               <w:rPr>
@@ -363,7 +363,7 @@
                 <w:noProof/>
                 <w:webHidden/>
               </w:rPr>
-              <w:instrText xml:space="preserve"> PAGEREF _Toc33182843 \h </w:instrText>
+              <w:instrText xml:space="preserve"> PAGEREF _Toc33374876 \h </w:instrText>
             </w:r>
             <w:r>
               <w:rPr>
@@ -406,7 +406,7 @@
               <w:lang w:eastAsia="ru-RU"/>
             </w:rPr>
           </w:pPr>
-          <w:hyperlink w:anchor="_Toc33182844" w:history="1">
+          <w:hyperlink w:anchor="_Toc33374877" w:history="1">
             <w:r>
               <w:rPr>
                 <w:rStyle w:val="a5"/>
@@ -433,7 +433,7 @@
                 <w:noProof/>
                 <w:webHidden/>
               </w:rPr>
-              <w:instrText xml:space="preserve"> PAGEREF _Toc33182844 \h </w:instrText>
+              <w:instrText xml:space="preserve"> PAGEREF _Toc33374877 \h </w:instrText>
             </w:r>
             <w:r>
               <w:rPr>
@@ -476,7 +476,7 @@
               <w:lang w:eastAsia="ru-RU"/>
             </w:rPr>
           </w:pPr>
-          <w:hyperlink w:anchor="_Toc33182845" w:history="1">
+          <w:hyperlink w:anchor="_Toc33374878" w:history="1">
             <w:r>
               <w:rPr>
                 <w:rStyle w:val="a5"/>
@@ -503,7 +503,7 @@
                 <w:noProof/>
                 <w:webHidden/>
               </w:rPr>
-              <w:instrText xml:space="preserve"> PAGEREF _Toc33182845 \h </w:instrText>
+              <w:instrText xml:space="preserve"> PAGEREF _Toc33374878 \h </w:instrText>
             </w:r>
             <w:r>
               <w:rPr>
@@ -546,7 +546,7 @@
               <w:lang w:eastAsia="ru-RU"/>
             </w:rPr>
           </w:pPr>
-          <w:hyperlink w:anchor="_Toc33182846" w:history="1">
+          <w:hyperlink w:anchor="_Toc33374879" w:history="1">
             <w:r>
               <w:rPr>
                 <w:rStyle w:val="a5"/>
@@ -573,7 +573,7 @@
                 <w:noProof/>
                 <w:webHidden/>
               </w:rPr>
-              <w:instrText xml:space="preserve"> PAGEREF _Toc33182846 \h </w:instrText>
+              <w:instrText xml:space="preserve"> PAGEREF _Toc33374879 \h </w:instrText>
             </w:r>
             <w:r>
               <w:rPr>
@@ -616,7 +616,7 @@
               <w:lang w:eastAsia="ru-RU"/>
             </w:rPr>
           </w:pPr>
-          <w:hyperlink w:anchor="_Toc33182847" w:history="1">
+          <w:hyperlink w:anchor="_Toc33374880" w:history="1">
             <w:r>
               <w:rPr>
                 <w:rStyle w:val="a5"/>
@@ -643,7 +643,7 @@
                 <w:noProof/>
                 <w:webHidden/>
               </w:rPr>
-              <w:instrText xml:space="preserve"> PAGEREF _Toc33182847 \h </w:instrText>
+              <w:instrText xml:space="preserve"> PAGEREF _Toc33374880 \h </w:instrText>
             </w:r>
             <w:r>
               <w:rPr>
@@ -686,7 +686,7 @@
               <w:lang w:eastAsia="ru-RU"/>
             </w:rPr>
           </w:pPr>
-          <w:hyperlink w:anchor="_Toc33182848" w:history="1">
+          <w:hyperlink w:anchor="_Toc33374881" w:history="1">
             <w:r>
               <w:rPr>
                 <w:rStyle w:val="a5"/>
@@ -713,7 +713,7 @@
                 <w:noProof/>
                 <w:webHidden/>
               </w:rPr>
-              <w:instrText xml:space="preserve"> PAGEREF _Toc33182848 \h </w:instrText>
+              <w:instrText xml:space="preserve"> PAGEREF _Toc33374881 \h </w:instrText>
             </w:r>
             <w:r>
               <w:rPr>
@@ -756,7 +756,7 @@
               <w:lang w:eastAsia="ru-RU"/>
             </w:rPr>
           </w:pPr>
-          <w:hyperlink w:anchor="_Toc33182849" w:history="1">
+          <w:hyperlink w:anchor="_Toc33374882" w:history="1">
             <w:r>
               <w:rPr>
                 <w:rStyle w:val="a5"/>
@@ -783,7 +783,7 @@
                 <w:noProof/>
                 <w:webHidden/>
               </w:rPr>
-              <w:instrText xml:space="preserve"> PAGEREF _Toc33182849 \h </w:instrText>
+              <w:instrText xml:space="preserve"> PAGEREF _Toc33374882 \h </w:instrText>
             </w:r>
             <w:r>
               <w:rPr>
@@ -826,7 +826,7 @@
               <w:lang w:eastAsia="ru-RU"/>
             </w:rPr>
           </w:pPr>
-          <w:hyperlink w:anchor="_Toc33182850" w:history="1">
+          <w:hyperlink w:anchor="_Toc33374883" w:history="1">
             <w:r>
               <w:rPr>
                 <w:rStyle w:val="a5"/>
@@ -853,7 +853,7 @@
                 <w:noProof/>
                 <w:webHidden/>
               </w:rPr>
-              <w:instrText xml:space="preserve"> PAGEREF _Toc33182850 \h </w:instrText>
+              <w:instrText xml:space="preserve"> PAGEREF _Toc33374883 \h </w:instrText>
             </w:r>
             <w:r>
               <w:rPr>
@@ -896,7 +896,7 @@
               <w:lang w:eastAsia="ru-RU"/>
             </w:rPr>
           </w:pPr>
-          <w:hyperlink w:anchor="_Toc33182851" w:history="1">
+          <w:hyperlink w:anchor="_Toc33374884" w:history="1">
             <w:r>
               <w:rPr>
                 <w:rStyle w:val="a5"/>
@@ -923,7 +923,7 @@
                 <w:noProof/>
                 <w:webHidden/>
               </w:rPr>
-              <w:instrText xml:space="preserve"> PAGEREF _Toc33182851 \h </w:instrText>
+              <w:instrText xml:space="preserve"> PAGEREF _Toc33374884 \h </w:instrText>
             </w:r>
             <w:r>
               <w:rPr>
@@ -966,7 +966,7 @@
               <w:lang w:eastAsia="ru-RU"/>
             </w:rPr>
           </w:pPr>
-          <w:hyperlink w:anchor="_Toc33182852" w:history="1">
+          <w:hyperlink w:anchor="_Toc33374885" w:history="1">
             <w:r>
               <w:rPr>
                 <w:rStyle w:val="a5"/>
@@ -993,7 +993,7 @@
                 <w:noProof/>
                 <w:webHidden/>
               </w:rPr>
-              <w:instrText xml:space="preserve"> PAGEREF _Toc33182852 \h </w:instrText>
+              <w:instrText xml:space="preserve"> PAGEREF _Toc33374885 \h </w:instrText>
             </w:r>
             <w:r>
               <w:rPr>
@@ -1036,7 +1036,7 @@
               <w:lang w:eastAsia="ru-RU"/>
             </w:rPr>
           </w:pPr>
-          <w:hyperlink w:anchor="_Toc33182853" w:history="1">
+          <w:hyperlink w:anchor="_Toc33374886" w:history="1">
             <w:r>
               <w:rPr>
                 <w:rStyle w:val="a5"/>
@@ -1063,7 +1063,7 @@
                 <w:noProof/>
                 <w:webHidden/>
               </w:rPr>
-              <w:instrText xml:space="preserve"> PAGEREF _Toc33182853 \h </w:instrText>
+              <w:instrText xml:space="preserve"> PAGEREF _Toc33374886 \h </w:instrText>
             </w:r>
             <w:r>
               <w:rPr>
@@ -1083,7 +1083,7 @@
                 <w:noProof/>
                 <w:webHidden/>
               </w:rPr>
-              <w:t>5</w:t>
+              <w:t>6</w:t>
             </w:r>
             <w:r>
               <w:rPr>
@@ -1106,7 +1106,7 @@
               <w:lang w:eastAsia="ru-RU"/>
             </w:rPr>
           </w:pPr>
-          <w:hyperlink w:anchor="_Toc33182854" w:history="1">
+          <w:hyperlink w:anchor="_Toc33374887" w:history="1">
             <w:r>
               <w:rPr>
                 <w:rStyle w:val="a5"/>
@@ -1133,7 +1133,7 @@
                 <w:noProof/>
                 <w:webHidden/>
               </w:rPr>
-              <w:instrText xml:space="preserve"> PAGEREF _Toc33182854 \h </w:instrText>
+              <w:instrText xml:space="preserve"> PAGEREF _Toc33374887 \h </w:instrText>
             </w:r>
             <w:r>
               <w:rPr>
@@ -1153,7 +1153,7 @@
                 <w:noProof/>
                 <w:webHidden/>
               </w:rPr>
-              <w:t>5</w:t>
+              <w:t>6</w:t>
             </w:r>
             <w:r>
               <w:rPr>
@@ -1176,7 +1176,7 @@
               <w:lang w:eastAsia="ru-RU"/>
             </w:rPr>
           </w:pPr>
-          <w:hyperlink w:anchor="_Toc33182855" w:history="1">
+          <w:hyperlink w:anchor="_Toc33374888" w:history="1">
             <w:r>
               <w:rPr>
                 <w:rStyle w:val="a5"/>
@@ -1203,7 +1203,7 @@
                 <w:noProof/>
                 <w:webHidden/>
               </w:rPr>
-              <w:instrText xml:space="preserve"> PAGEREF _Toc33182855 \h </w:instrText>
+              <w:instrText xml:space="preserve"> PAGEREF _Toc33374888 \h </w:instrText>
             </w:r>
             <w:r>
               <w:rPr>
@@ -1246,7 +1246,7 @@
               <w:lang w:eastAsia="ru-RU"/>
             </w:rPr>
           </w:pPr>
-          <w:hyperlink w:anchor="_Toc33182856" w:history="1">
+          <w:hyperlink w:anchor="_Toc33374889" w:history="1">
             <w:r>
               <w:rPr>
                 <w:rStyle w:val="a5"/>
@@ -1273,7 +1273,7 @@
                 <w:noProof/>
                 <w:webHidden/>
               </w:rPr>
-              <w:instrText xml:space="preserve"> PAGEREF _Toc33182856 \h </w:instrText>
+              <w:instrText xml:space="preserve"> PAGEREF _Toc33374889 \h </w:instrText>
             </w:r>
             <w:r>
               <w:rPr>
@@ -1316,7 +1316,7 @@
               <w:lang w:eastAsia="ru-RU"/>
             </w:rPr>
           </w:pPr>
-          <w:hyperlink w:anchor="_Toc33182857" w:history="1">
+          <w:hyperlink w:anchor="_Toc33374890" w:history="1">
             <w:r>
               <w:rPr>
                 <w:rStyle w:val="a5"/>
@@ -1373,7 +1373,7 @@
                 <w:noProof/>
                 <w:webHidden/>
               </w:rPr>
-              <w:instrText xml:space="preserve"> PAGEREF _Toc33182857 \h </w:instrText>
+              <w:instrText xml:space="preserve"> PAGEREF _Toc33374890 \h </w:instrText>
             </w:r>
             <w:r>
               <w:rPr>
@@ -1416,7 +1416,7 @@
               <w:lang w:eastAsia="ru-RU"/>
             </w:rPr>
           </w:pPr>
-          <w:hyperlink w:anchor="_Toc33182858" w:history="1">
+          <w:hyperlink w:anchor="_Toc33374891" w:history="1">
             <w:r>
               <w:rPr>
                 <w:rStyle w:val="a5"/>
@@ -1444,7 +1444,7 @@
                 <w:noProof/>
                 <w:webHidden/>
               </w:rPr>
-              <w:instrText xml:space="preserve"> PAGEREF _Toc33182858 \h </w:instrText>
+              <w:instrText xml:space="preserve"> PAGEREF _Toc33374891 \h </w:instrText>
             </w:r>
             <w:r>
               <w:rPr>
@@ -1464,7 +1464,7 @@
                 <w:noProof/>
                 <w:webHidden/>
               </w:rPr>
-              <w:t>8</w:t>
+              <w:t>9</w:t>
             </w:r>
             <w:r>
               <w:rPr>
@@ -1487,7 +1487,7 @@
               <w:lang w:eastAsia="ru-RU"/>
             </w:rPr>
           </w:pPr>
-          <w:hyperlink w:anchor="_Toc33182859" w:history="1">
+          <w:hyperlink w:anchor="_Toc33374892" w:history="1">
             <w:r>
               <w:rPr>
                 <w:rStyle w:val="a5"/>
@@ -1514,7 +1514,7 @@
                 <w:noProof/>
                 <w:webHidden/>
               </w:rPr>
-              <w:instrText xml:space="preserve"> PAGEREF _Toc33182859 \h </w:instrText>
+              <w:instrText xml:space="preserve"> PAGEREF _Toc33374892 \h </w:instrText>
             </w:r>
             <w:r>
               <w:rPr>
@@ -1534,7 +1534,7 @@
                 <w:noProof/>
                 <w:webHidden/>
               </w:rPr>
-              <w:t>9</w:t>
+              <w:t>10</w:t>
             </w:r>
             <w:r>
               <w:rPr>
@@ -1557,7 +1557,7 @@
               <w:lang w:eastAsia="ru-RU"/>
             </w:rPr>
           </w:pPr>
-          <w:hyperlink w:anchor="_Toc33182860" w:history="1">
+          <w:hyperlink w:anchor="_Toc33374893" w:history="1">
             <w:r>
               <w:rPr>
                 <w:rStyle w:val="a5"/>
@@ -1584,7 +1584,7 @@
                 <w:noProof/>
                 <w:webHidden/>
               </w:rPr>
-              <w:instrText xml:space="preserve"> PAGEREF _Toc33182860 \h </w:instrText>
+              <w:instrText xml:space="preserve"> PAGEREF _Toc33374893 \h </w:instrText>
             </w:r>
             <w:r>
               <w:rPr>
@@ -1604,7 +1604,7 @@
                 <w:noProof/>
                 <w:webHidden/>
               </w:rPr>
-              <w:t>9</w:t>
+              <w:t>10</w:t>
             </w:r>
             <w:r>
               <w:rPr>
@@ -1627,21 +1627,83 @@
               <w:lang w:eastAsia="ru-RU"/>
             </w:rPr>
           </w:pPr>
-          <w:hyperlink w:anchor="_Toc33182861" w:history="1">
+          <w:hyperlink w:anchor="_Toc33374894" w:history="1">
             <w:r>
               <w:rPr>
                 <w:rStyle w:val="a5"/>
                 <w:noProof/>
               </w:rPr>
-              <w:t>Наложение эффектов статуса</w:t>
-            </w:r>
+              <w:t>Наложение эффектов статуса:</w:t>
+            </w:r>
+            <w:r>
+              <w:rPr>
+                <w:noProof/>
+                <w:webHidden/>
+              </w:rPr>
+              <w:tab/>
+            </w:r>
+            <w:r>
+              <w:rPr>
+                <w:noProof/>
+                <w:webHidden/>
+              </w:rPr>
+              <w:fldChar w:fldCharType="begin"/>
+            </w:r>
+            <w:r>
+              <w:rPr>
+                <w:noProof/>
+                <w:webHidden/>
+              </w:rPr>
+              <w:instrText xml:space="preserve"> PAGEREF _Toc33374894 \h </w:instrText>
+            </w:r>
+            <w:r>
+              <w:rPr>
+                <w:noProof/>
+                <w:webHidden/>
+              </w:rPr>
+            </w:r>
+            <w:r>
+              <w:rPr>
+                <w:noProof/>
+                <w:webHidden/>
+              </w:rPr>
+              <w:fldChar w:fldCharType="separate"/>
+            </w:r>
+            <w:r>
+              <w:rPr>
+                <w:noProof/>
+                <w:webHidden/>
+              </w:rPr>
+              <w:t>11</w:t>
+            </w:r>
+            <w:r>
+              <w:rPr>
+                <w:noProof/>
+                <w:webHidden/>
+              </w:rPr>
+              <w:fldChar w:fldCharType="end"/>
+            </w:r>
+          </w:hyperlink>
+        </w:p>
+        <w:p>
+          <w:pPr>
+            <w:pStyle w:val="21"/>
+            <w:tabs>
+              <w:tab w:val="right" w:leader="dot" w:pos="9345"/>
+            </w:tabs>
+            <w:rPr>
+              <w:rFonts w:eastAsiaTheme="minorEastAsia"/>
+              <w:noProof/>
+              <w:lang w:eastAsia="ru-RU"/>
+            </w:rPr>
+          </w:pPr>
+          <w:hyperlink w:anchor="_Toc33374895" w:history="1">
             <w:r>
               <w:rPr>
                 <w:rStyle w:val="a5"/>
                 <w:noProof/>
-                <w:lang w:val="en-US"/>
-              </w:rPr>
-              <w:t>:</w:t>
+              </w:rPr>
+              <w:t>Сопротивление эффектам и зависимость наложения оных:</w:t>
             </w:r>
             <w:r>
               <w:rPr>
@@ -1662,7 +1724,7 @@
                 <w:noProof/>
                 <w:webHidden/>
               </w:rPr>
-              <w:instrText xml:space="preserve"> PAGEREF _Toc33182861 \h </w:instrText>
+              <w:instrText xml:space="preserve"> PAGEREF _Toc33374895 \h </w:instrText>
             </w:r>
             <w:r>
               <w:rPr>
@@ -1682,7 +1744,7 @@
                 <w:noProof/>
                 <w:webHidden/>
               </w:rPr>
-              <w:t>12</w:t>
+              <w:t>11</w:t>
             </w:r>
             <w:r>
               <w:rPr>
@@ -1705,7 +1767,7 @@
               <w:lang w:eastAsia="ru-RU"/>
             </w:rPr>
           </w:pPr>
-          <w:hyperlink w:anchor="_Toc33182862" w:history="1">
+          <w:hyperlink w:anchor="_Toc33374896" w:history="1">
             <w:r>
               <w:rPr>
                 <w:rStyle w:val="a5"/>
@@ -1732,7 +1794,7 @@
                 <w:noProof/>
                 <w:webHidden/>
               </w:rPr>
-              <w:instrText xml:space="preserve"> PAGEREF _Toc33182862 \h </w:instrText>
+              <w:instrText xml:space="preserve"> PAGEREF _Toc33374896 \h </w:instrText>
             </w:r>
             <w:r>
               <w:rPr>
@@ -1752,7 +1814,7 @@
                 <w:noProof/>
                 <w:webHidden/>
               </w:rPr>
-              <w:t>12</w:t>
+              <w:t>14</w:t>
             </w:r>
             <w:r>
               <w:rPr>
@@ -1775,7 +1837,7 @@
               <w:lang w:eastAsia="ru-RU"/>
             </w:rPr>
           </w:pPr>
-          <w:hyperlink w:anchor="_Toc33182863" w:history="1">
+          <w:hyperlink w:anchor="_Toc33374897" w:history="1">
             <w:r>
               <w:rPr>
                 <w:rStyle w:val="a5"/>
@@ -1802,7 +1864,7 @@
                 <w:noProof/>
                 <w:webHidden/>
               </w:rPr>
-              <w:instrText xml:space="preserve"> PAGEREF _Toc33182863 \h </w:instrText>
+              <w:instrText xml:space="preserve"> PAGEREF _Toc33374897 \h </w:instrText>
             </w:r>
             <w:r>
               <w:rPr>
@@ -1822,7 +1884,7 @@
                 <w:noProof/>
                 <w:webHidden/>
               </w:rPr>
-              <w:t>12</w:t>
+              <w:t>14</w:t>
             </w:r>
             <w:r>
               <w:rPr>
@@ -1845,13 +1907,13 @@
               <w:lang w:eastAsia="ru-RU"/>
             </w:rPr>
           </w:pPr>
-          <w:hyperlink w:anchor="_Toc33182864" w:history="1">
+          <w:hyperlink w:anchor="_Toc33374898" w:history="1">
             <w:r>
               <w:rPr>
                 <w:rStyle w:val="a5"/>
                 <w:noProof/>
               </w:rPr>
-              <w:t>Механики по способностям и навыкам:</w:t>
+              <w:t>Идеи по способностям, навыкам, статус эффектам:</w:t>
             </w:r>
             <w:r>
               <w:rPr>
@@ -1872,7 +1934,7 @@
                 <w:noProof/>
                 <w:webHidden/>
               </w:rPr>
-              <w:instrText xml:space="preserve"> PAGEREF _Toc33182864 \h </w:instrText>
+              <w:instrText xml:space="preserve"> PAGEREF _Toc33374898 \h </w:instrText>
             </w:r>
             <w:r>
               <w:rPr>
@@ -1892,7 +1954,7 @@
                 <w:noProof/>
                 <w:webHidden/>
               </w:rPr>
-              <w:t>13</w:t>
+              <w:t>14</w:t>
             </w:r>
             <w:r>
               <w:rPr>
@@ -1915,7 +1977,7 @@
               <w:lang w:eastAsia="ru-RU"/>
             </w:rPr>
           </w:pPr>
-          <w:hyperlink w:anchor="_Toc33182865" w:history="1">
+          <w:hyperlink w:anchor="_Toc33374899" w:history="1">
             <w:r>
               <w:rPr>
                 <w:rStyle w:val="a5"/>
@@ -1942,7 +2004,7 @@
                 <w:noProof/>
                 <w:webHidden/>
               </w:rPr>
-              <w:instrText xml:space="preserve"> PAGEREF _Toc33182865 \h </w:instrText>
+              <w:instrText xml:space="preserve"> PAGEREF _Toc33374899 \h </w:instrText>
             </w:r>
             <w:r>
               <w:rPr>
@@ -1962,7 +2024,7 @@
                 <w:noProof/>
                 <w:webHidden/>
               </w:rPr>
-              <w:t>13</w:t>
+              <w:t>15</w:t>
             </w:r>
             <w:r>
               <w:rPr>
@@ -1997,9 +2059,12 @@
       <w:r>
         <w:t xml:space="preserve"> </w:t>
       </w:r>
-      <w:bookmarkStart w:id="0" w:name="_Toc33182843"/>
-      <w:r>
-        <w:t>Заметки</w:t>
+      <w:bookmarkStart w:id="0" w:name="_Toc33374876"/>
+      <w:r>
+        <w:t>Понятия</w:t>
+      </w:r>
+      <w:r>
+        <w:t xml:space="preserve"> и заметки</w:t>
       </w:r>
       <w:r>
         <w:t>:</w:t>
@@ -2012,10 +2077,22 @@
       </w:r>
     </w:p>
     <w:p>
+      <w:r>
+        <w:t>Разделить понятие «Блокирование урона» и «очки блокирования урона».</w:t>
+      </w:r>
+      <w:r>
+        <w:br/>
+        <w:t>Пример: броня — это очки блокирования урона. Но само блокирование урона идёт в градации от 0 до 100%.</w:t>
+      </w:r>
+      <w:r>
+        <w:br/>
+      </w:r>
+    </w:p>
+    <w:p>
       <w:pPr>
         <w:pStyle w:val="1"/>
       </w:pPr>
-      <w:bookmarkStart w:id="1" w:name="_Toc33182844"/>
+      <w:bookmarkStart w:id="1" w:name="_Toc33374877"/>
       <w:r>
         <w:t>Использованные ассеты</w:t>
       </w:r>
@@ -2078,7 +2155,7 @@
       <w:pPr>
         <w:pStyle w:val="1"/>
       </w:pPr>
-      <w:bookmarkStart w:id="2" w:name="_Toc33182845"/>
+      <w:bookmarkStart w:id="2" w:name="_Toc33374878"/>
       <w:r>
         <w:t>Архитектура сцены</w:t>
       </w:r>
@@ -2091,7 +2168,7 @@
       <w:pPr>
         <w:pStyle w:val="2"/>
       </w:pPr>
-      <w:bookmarkStart w:id="3" w:name="_Toc33182846"/>
+      <w:bookmarkStart w:id="3" w:name="_Toc33374879"/>
       <w:r>
         <w:t>Игровая сцена</w:t>
       </w:r>
@@ -2223,7 +2300,7 @@
       <w:pPr>
         <w:pStyle w:val="1"/>
       </w:pPr>
-      <w:bookmarkStart w:id="4" w:name="_Toc33182847"/>
+      <w:bookmarkStart w:id="4" w:name="_Toc33374880"/>
       <w:r>
         <w:t>Классы и наследования</w:t>
       </w:r>
@@ -2246,7 +2323,7 @@
       <w:pPr>
         <w:pStyle w:val="1"/>
       </w:pPr>
-      <w:bookmarkStart w:id="5" w:name="_Toc33182848"/>
+      <w:bookmarkStart w:id="5" w:name="_Toc33374881"/>
       <w:r>
         <w:t>Управление:</w:t>
       </w:r>
@@ -2417,6 +2494,9 @@
       </w:r>
       <w:r>
         <w:br/>
+      </w:r>
+      <w:r>
+        <w:lastRenderedPageBreak/>
         <w:t>-Выбирается цель атаки</w:t>
       </w:r>
       <w:r>
@@ -2458,9 +2538,6 @@
       </w:r>
       <w:r>
         <w:br/>
-      </w:r>
-      <w:r>
-        <w:lastRenderedPageBreak/>
         <w:t xml:space="preserve">-Начнет </w:t>
       </w:r>
       <w:r>
@@ -2551,7 +2628,7 @@
       <w:pPr>
         <w:pStyle w:val="1"/>
       </w:pPr>
-      <w:bookmarkStart w:id="6" w:name="_Toc33182849"/>
+      <w:bookmarkStart w:id="6" w:name="_Toc33374882"/>
       <w:r>
         <w:t>Камера</w:t>
       </w:r>
@@ -2583,7 +2660,7 @@
           <w:szCs w:val="32"/>
         </w:rPr>
       </w:pPr>
-      <w:bookmarkStart w:id="7" w:name="_Toc33182850"/>
+      <w:bookmarkStart w:id="7" w:name="_Toc33374883"/>
       <w:r>
         <w:t>Атрибуты и Статы</w:t>
       </w:r>
@@ -2662,6 +2739,9 @@
     </w:p>
     <w:p>
       <w:r>
+        <w:t xml:space="preserve">Максимальное </w:t>
+      </w:r>
+      <w:r>
         <w:t>Здоровье</w:t>
       </w:r>
       <w:r>
@@ -2678,23 +2758,52 @@
       </w:r>
       <w:r>
         <w:br/>
-        <w:t xml:space="preserve">Регенерация здоровья (от 0 до 100% от </w:t>
+        <w:t xml:space="preserve">Регенерация здоровья </w:t>
+      </w:r>
+      <w:r>
+        <w:t xml:space="preserve">(от 0 до </w:t>
       </w:r>
       <w:r>
         <w:rPr>
           <w:lang w:val="en-US"/>
         </w:rPr>
+        <w:t>Infinity</w:t>
+      </w:r>
+      <w:r>
+        <w:t xml:space="preserve">; </w:t>
+      </w:r>
+      <w:r>
+        <w:t xml:space="preserve">всегда по дефолту равно </w:t>
+      </w:r>
+      <w:r>
+        <w:t>0.</w:t>
+      </w:r>
+      <w:r>
+        <w:t>5</w:t>
+      </w:r>
+      <w:r>
+        <w:t xml:space="preserve">% </w:t>
+      </w:r>
+      <w:r>
+        <w:t xml:space="preserve">от </w:t>
+      </w:r>
+      <w:r>
+        <w:rPr>
+          <w:lang w:val="en-US"/>
+        </w:rPr>
         <w:t>MaxHP</w:t>
       </w:r>
       <w:r>
         <w:t>)</w:t>
       </w:r>
+    </w:p>
+    <w:p>
+      <w:r>
+        <w:t>Скорость передвижения</w:t>
+      </w:r>
       <w:r>
         <w:br/>
-        <w:t>Концентрация</w:t>
-      </w:r>
-      <w:r>
-        <w:t xml:space="preserve"> (от 0 до 100%)</w:t>
+        <w:t>Скорость поворота</w:t>
       </w:r>
     </w:p>
     <w:p>
@@ -2729,6 +2838,24 @@
       <w:r>
         <w:t>)</w:t>
       </w:r>
+      <w:r>
+        <w:br/>
+        <w:t>Тип урона</w:t>
+      </w:r>
+    </w:p>
+    <w:p>
+      <w:r>
+        <w:t>Множитель критической атаки</w:t>
+      </w:r>
+      <w:r>
+        <w:br/>
+        <w:t>Шанс критической атаки</w:t>
+      </w:r>
+    </w:p>
+    <w:p>
+      <w:r>
+        <w:t>Угол лицевой стороны</w:t>
+      </w:r>
     </w:p>
     <w:p>
       <w:r>
@@ -2738,7 +2865,16 @@
         <w:t xml:space="preserve"> (</w:t>
       </w:r>
       <w:r>
-        <w:t>от 0 до 99%</w:t>
+        <w:t xml:space="preserve">от 0 до </w:t>
+      </w:r>
+      <w:r>
+        <w:t>10</w:t>
+      </w:r>
+      <w:r>
+        <w:t>0</w:t>
+      </w:r>
+      <w:r>
+        <w:t>%</w:t>
       </w:r>
       <w:r>
         <w:t>;</w:t>
@@ -2755,24 +2891,27 @@
     </w:p>
     <w:p>
       <w:r>
+        <w:lastRenderedPageBreak/>
         <w:t>Броня</w:t>
       </w:r>
       <w:r>
         <w:t xml:space="preserve"> (Дополнить и расписать для разных типов урона)</w:t>
       </w:r>
-    </w:p>
-    <w:p>
-      <w:r>
-        <w:t>Улучшение баффов</w:t>
-      </w:r>
       <w:r>
         <w:br/>
-        <w:t>Сопротивление дебаффам</w:t>
-      </w:r>
-    </w:p>
-    <w:p>
-      <w:r>
-        <w:t>Размер</w:t>
+        <w:t>Сопротивление эффектам</w:t>
+      </w:r>
+    </w:p>
+    <w:p/>
+    <w:p>
+      <w:r>
+        <w:t>Игрок</w:t>
+      </w:r>
+      <w:r>
+        <w:t xml:space="preserve">: </w:t>
+      </w:r>
+      <w:r>
+        <w:t>Удаленность</w:t>
       </w:r>
       <w:r>
         <w:t xml:space="preserve"> камеры</w:t>
@@ -2796,14 +2935,6 @@
         <w:t xml:space="preserve"> денег и опыта</w:t>
       </w:r>
     </w:p>
-    <w:p>
-      <w:r>
-        <w:t>ИИ героя, управление</w:t>
-      </w:r>
-      <w:r>
-        <w:t>?</w:t>
-      </w:r>
-    </w:p>
     <w:p/>
     <w:p>
       <w:pPr>
@@ -2817,7 +2948,6 @@
           <w:b/>
           <w:bCs/>
         </w:rPr>
-        <w:lastRenderedPageBreak/>
         <w:t>Атрибуты</w:t>
       </w:r>
       <w:r>
@@ -2854,129 +2984,176 @@
       <w:r>
         <w:t>Уровень</w:t>
       </w:r>
+      <w:r>
+        <w:t>.</w:t>
+      </w:r>
     </w:p>
     <w:p>
       <w:r>
         <w:t>Сила</w:t>
       </w:r>
       <w:r>
-        <w:t xml:space="preserve"> (Влияет на количество здоровья и урон. При этом несколько замедляет атаку. Прирост урона </w:t>
-      </w:r>
-      <w:r>
-        <w:t>больше,</w:t>
-      </w:r>
-      <w:r>
-        <w:t xml:space="preserve"> чем с ловкости.)</w:t>
-      </w:r>
+        <w:t>.</w:t>
+      </w:r>
+      <w:r>
+        <w:t xml:space="preserve"> Влияет на</w:t>
+      </w:r>
+      <w:r>
+        <w:t>:</w:t>
+      </w:r>
+      <w:r>
+        <w:br/>
+      </w:r>
+      <w:r>
+        <w:t>К</w:t>
+      </w:r>
+      <w:r>
+        <w:t>оличество здоровья</w:t>
+      </w:r>
+      <w:r>
+        <w:br/>
+      </w:r>
+      <w:r>
+        <w:t>У</w:t>
+      </w:r>
+      <w:r>
+        <w:t>рон</w:t>
+      </w:r>
+      <w:r>
+        <w:t xml:space="preserve"> (Прирост урона больше, чем с </w:t>
+      </w:r>
+      <w:r>
+        <w:t>Л</w:t>
+      </w:r>
+      <w:r>
+        <w:t>овкости)</w:t>
+      </w:r>
+      <w:r>
+        <w:br/>
+        <w:t>З</w:t>
+      </w:r>
+      <w:r>
+        <w:t xml:space="preserve">амедляет </w:t>
+      </w:r>
+      <w:r>
+        <w:t>скорость атаки</w:t>
+      </w:r>
+      <w:r>
+        <w:br/>
+        <w:t>Замедляет скорость передвижения</w:t>
+      </w:r>
+      <w:r>
+        <w:br/>
+        <w:t>Замедляет скорость поворота</w:t>
+      </w:r>
+    </w:p>
+    <w:p>
       <w:r>
         <w:br/>
         <w:t>Ловкость</w:t>
       </w:r>
       <w:r>
-        <w:t xml:space="preserve"> (Влияет на </w:t>
-      </w:r>
-      <w:r>
-        <w:t>скорость атаки,</w:t>
-      </w:r>
-      <w:r>
-        <w:t xml:space="preserve"> у</w:t>
-      </w:r>
-      <w:r>
-        <w:t>клонение,</w:t>
-      </w:r>
-      <w:r>
-        <w:t xml:space="preserve"> скорость бега</w:t>
-      </w:r>
-      <w:r>
-        <w:t>,</w:t>
-      </w:r>
-      <w:r>
-        <w:t xml:space="preserve"> броню, урон</w:t>
-      </w:r>
-      <w:r>
-        <w:t>. При этом несколько ускоряет атаку</w:t>
-      </w:r>
-      <w:r>
         <w:t>.</w:t>
       </w:r>
       <w:r>
+        <w:t xml:space="preserve"> Влияет на</w:t>
+      </w:r>
+      <w:r>
+        <w:t>:</w:t>
+      </w:r>
+      <w:r>
         <w:t xml:space="preserve"> </w:t>
       </w:r>
       <w:r>
-        <w:t>Прирост урона меньше, чем с силы.</w:t>
-      </w:r>
-      <w:r>
-        <w:t>)</w:t>
-      </w:r>
-      <w:r>
         <w:br/>
-      </w:r>
+        <w:t>Броню</w:t>
+      </w:r>
+      <w:r>
+        <w:br/>
+        <w:t>Вероятность уворота</w:t>
+      </w:r>
+      <w:r>
+        <w:t xml:space="preserve"> </w:t>
+      </w:r>
+      <w:r>
+        <w:br/>
+        <w:t>Урон (Прирост урона меньше, чем с Силы)</w:t>
+      </w:r>
+      <w:r>
+        <w:br/>
+      </w:r>
+      <w:r>
+        <w:t>С</w:t>
+      </w:r>
+      <w:r>
+        <w:t>корость атаки</w:t>
+      </w:r>
+      <w:r>
+        <w:br/>
+      </w:r>
+      <w:r>
+        <w:t>Скорость передвижения</w:t>
+      </w:r>
+      <w:r>
+        <w:br/>
+        <w:t>Скорость поворота</w:t>
+      </w:r>
+    </w:p>
+    <w:p>
       <w:r>
         <w:t>Мастерство</w:t>
       </w:r>
       <w:r>
+        <w:t>. Влияет на</w:t>
+      </w:r>
+      <w:r>
+        <w:t>:</w:t>
+      </w:r>
+      <w:r>
         <w:t xml:space="preserve"> </w:t>
       </w:r>
       <w:r>
-        <w:t xml:space="preserve">(Влияет на </w:t>
-      </w:r>
-      <w:r>
-        <w:t>уклонение</w:t>
-      </w:r>
-      <w:r>
-        <w:t>, шанс и силу крит</w:t>
-      </w:r>
-      <w:r>
-        <w:t>ической</w:t>
-      </w:r>
-      <w:r>
-        <w:t xml:space="preserve"> атаки</w:t>
-      </w:r>
-      <w:r>
-        <w:t>, улучшению своих баффов</w:t>
-      </w:r>
-      <w:r>
-        <w:t xml:space="preserve">, </w:t>
-      </w:r>
-      <w:r>
-        <w:t xml:space="preserve"> множитель </w:t>
-      </w:r>
-      <w:r>
-        <w:t>получение опыта</w:t>
-      </w:r>
-      <w:r>
-        <w:t>)</w:t>
+        <w:br/>
+      </w:r>
+      <w:r>
+        <w:t>Силу используемых статус эффектов</w:t>
+      </w:r>
+      <w:r>
+        <w:br/>
+      </w:r>
+      <w:r>
+        <w:t>У</w:t>
+      </w:r>
+      <w:r>
+        <w:t>клонение</w:t>
       </w:r>
       <w:r>
         <w:t xml:space="preserve"> </w:t>
       </w:r>
       <w:r>
+        <w:rPr>
+          <w:b/>
+          <w:bCs/>
+        </w:rPr>
+        <w:t>-?</w:t>
+      </w:r>
+      <w:r>
+        <w:rPr>
+          <w:b/>
+          <w:bCs/>
+        </w:rPr>
         <w:br/>
-        <w:t>Связь (</w:t>
-      </w:r>
-      <w:r>
-        <w:t>Влияет</w:t>
-      </w:r>
-      <w:r>
-        <w:t xml:space="preserve"> </w:t>
-      </w:r>
-      <w:r>
-        <w:t>героя</w:t>
-      </w:r>
-      <w:r>
-        <w:t>, управление</w:t>
-      </w:r>
-      <w:r>
-        <w:t xml:space="preserve">, </w:t>
-      </w:r>
-      <w:r>
-        <w:t xml:space="preserve">концентрацию, </w:t>
-      </w:r>
-      <w:r>
-        <w:t>дальность камеры</w:t>
-      </w:r>
-      <w:r>
-        <w:t>)</w:t>
+      </w:r>
+      <w:r>
+        <w:t>Шанс критической атаки</w:t>
+      </w:r>
+      <w:r>
+        <w:br/>
+        <w:t>Множитель критической атаки</w:t>
+      </w:r>
+      <w:r>
+        <w:br/>
+        <w:t>Множитель получения опыта</w:t>
       </w:r>
     </w:p>
     <w:p/>
@@ -2984,7 +3161,7 @@
       <w:pPr>
         <w:pStyle w:val="1"/>
       </w:pPr>
-      <w:bookmarkStart w:id="8" w:name="_Toc33182851"/>
+      <w:bookmarkStart w:id="8" w:name="_Toc33374884"/>
       <w:r>
         <w:t>Уровни и опыт</w:t>
       </w:r>
@@ -3028,7 +3205,7 @@
       <w:pPr>
         <w:pStyle w:val="1"/>
       </w:pPr>
-      <w:bookmarkStart w:id="9" w:name="_Toc33182852"/>
+      <w:bookmarkStart w:id="9" w:name="_Toc33374885"/>
       <w:r>
         <w:t>Виды оружий и стили боя:</w:t>
       </w:r>
@@ -3059,6 +3236,7 @@
         </w:numPr>
       </w:pPr>
       <w:r>
+        <w:lastRenderedPageBreak/>
         <w:t>Скоростные пули</w:t>
       </w:r>
       <w:r>
@@ -3141,7 +3319,7 @@
       <w:pPr>
         <w:pStyle w:val="1"/>
       </w:pPr>
-      <w:bookmarkStart w:id="10" w:name="_Toc33182853"/>
+      <w:bookmarkStart w:id="10" w:name="_Toc33374886"/>
       <w:r>
         <w:t>Типы урона</w:t>
       </w:r>
@@ -3179,7 +3357,7 @@
       <w:pPr>
         <w:pStyle w:val="1"/>
       </w:pPr>
-      <w:bookmarkStart w:id="11" w:name="_Toc33182854"/>
+      <w:bookmarkStart w:id="11" w:name="_Toc33374887"/>
       <w:r>
         <w:t xml:space="preserve">Уникальные вещи и </w:t>
       </w:r>
@@ -3196,7 +3374,6 @@
     </w:p>
     <w:p>
       <w:r>
-        <w:lastRenderedPageBreak/>
         <w:t>В игре будут встречаться враги с надетым шмотом. Все характеристики, способности, баффы и т.д., присущие шмоту, будут передаваться носителю, даже врагу!</w:t>
       </w:r>
     </w:p>
@@ -3292,7 +3469,7 @@
       <w:pPr>
         <w:pStyle w:val="1"/>
       </w:pPr>
-      <w:bookmarkStart w:id="12" w:name="_Toc33182855"/>
+      <w:bookmarkStart w:id="12" w:name="_Toc33374888"/>
       <w:r>
         <w:t>Г</w:t>
       </w:r>
@@ -3307,6 +3484,7 @@
     </w:p>
     <w:p>
       <w:r>
+        <w:lastRenderedPageBreak/>
         <w:t>У всех героев есть</w:t>
       </w:r>
       <w:r>
@@ -3416,7 +3594,6 @@
     <w:p/>
     <w:p>
       <w:r>
-        <w:lastRenderedPageBreak/>
         <w:t>Берсерк</w:t>
       </w:r>
       <w:r>
@@ -3491,6 +3668,7 @@
     </w:p>
     <w:p>
       <w:r>
+        <w:lastRenderedPageBreak/>
         <w:t>Способность</w:t>
       </w:r>
       <w:r>
@@ -3551,6 +3729,12 @@
         <w:t>) раз-а.</w:t>
       </w:r>
     </w:p>
+    <w:p>
+      <w:r>
+        <w:t>Некромант: атакует некой тёмной энергией (другой тип атаки и другой тип урона). По сути, выпускает несколько точек тёмной энергии, которые как мухи, по разным витиеватым траекториям пронзают врага.</w:t>
+      </w:r>
+    </w:p>
+    <w:p/>
     <w:p/>
     <w:p/>
     <w:p>
@@ -3653,7 +3837,6 @@
           <w:bCs/>
           <w:iCs/>
         </w:rPr>
-        <w:lastRenderedPageBreak/>
         <w:t>Игрок атакует. В этот момент мечи летят к цели, пронзают ее, исчезают. Потом снова появляются около игрока и все повторяется</w:t>
       </w:r>
       <w:r>
@@ -3679,7 +3862,7 @@
       <w:pPr>
         <w:pStyle w:val="1"/>
       </w:pPr>
-      <w:bookmarkStart w:id="13" w:name="_Toc33182856"/>
+      <w:bookmarkStart w:id="13" w:name="_Toc33374889"/>
       <w:r>
         <w:t>Враги</w:t>
       </w:r>
@@ -3692,7 +3875,7 @@
       <w:pPr>
         <w:pStyle w:val="2"/>
       </w:pPr>
-      <w:bookmarkStart w:id="14" w:name="_Toc33182857"/>
+      <w:bookmarkStart w:id="14" w:name="_Toc33374890"/>
       <w:r>
         <w:t>Типы врагов</w:t>
       </w:r>
@@ -3806,6 +3989,7 @@
     </w:p>
     <w:p>
       <w:r>
+        <w:lastRenderedPageBreak/>
         <w:t xml:space="preserve">Данный тип </w:t>
       </w:r>
       <w:r>
@@ -3893,7 +4077,7 @@
           <w:lang w:eastAsia="ru-RU"/>
         </w:rPr>
       </w:pPr>
-      <w:bookmarkStart w:id="15" w:name="_Toc33182858"/>
+      <w:bookmarkStart w:id="15" w:name="_Toc33374891"/>
       <w:r>
         <w:rPr>
           <w:lang w:eastAsia="ru-RU"/>
@@ -4019,10 +4203,15 @@
     </w:p>
     <w:p>
       <w:r>
-        <w:lastRenderedPageBreak/>
         <w:t>Монстр, дальний бой: бехолдер. Стреляет лазерами, что наносят дебафф огнём и вешают дебафф «пламя».</w:t>
       </w:r>
     </w:p>
+    <w:p>
+      <w:r>
+        <w:t>Монстр, ближний бой: существо с длинными и тонкими конечностями после локтевого/коленного сгиба. Используют удлинённую часть на руках как меч/и (см. скриншот из куба)</w:t>
+      </w:r>
+    </w:p>
+    <w:p/>
     <w:p/>
     <w:p>
       <w:pPr>
@@ -4053,6 +4242,21 @@
       <w:r>
         <w:t>Враг, который очень резвый/неестественный, его сверх атаки можно узнать только потому, что перед ними есть подводящие звуки (как в том кубе про лагающего врага в дарк соулс)</w:t>
       </w:r>
+    </w:p>
+    <w:p>
+      <w:r>
+        <w:t>Враг: мимик!</w:t>
+      </w:r>
+    </w:p>
+    <w:p>
+      <w:pPr>
+        <w:spacing w:line="256" w:lineRule="auto"/>
+      </w:pPr>
+    </w:p>
+    <w:p>
+      <w:pPr>
+        <w:spacing w:line="256" w:lineRule="auto"/>
+      </w:pPr>
     </w:p>
     <w:p/>
     <w:p/>
@@ -4062,7 +4266,7 @@
       <w:pPr>
         <w:pStyle w:val="1"/>
       </w:pPr>
-      <w:bookmarkStart w:id="16" w:name="_Toc33182859"/>
+      <w:bookmarkStart w:id="16" w:name="_Toc33374892"/>
       <w:r>
         <w:t>Объекты окружения</w:t>
       </w:r>
@@ -4111,7 +4315,7 @@
       <w:pPr>
         <w:pStyle w:val="1"/>
       </w:pPr>
-      <w:bookmarkStart w:id="17" w:name="_Toc33182860"/>
+      <w:bookmarkStart w:id="17" w:name="_Toc33374893"/>
       <w:r>
         <w:t>Эффекты статуса</w:t>
       </w:r>
@@ -4295,7 +4499,6 @@
           <w:i/>
           <w:iCs/>
         </w:rPr>
-        <w:lastRenderedPageBreak/>
         <w:t>Аура</w:t>
       </w:r>
       <w:r>
@@ -4456,6 +4659,409 @@
       <w:r>
         <w:t>урон</w:t>
       </w:r>
+    </w:p>
+    <w:p/>
+    <w:p/>
+    <w:p>
+      <w:pPr>
+        <w:pStyle w:val="2"/>
+      </w:pPr>
+      <w:bookmarkStart w:id="18" w:name="_Toc33374894"/>
+      <w:r>
+        <w:t>Наложение эффектов статуса</w:t>
+      </w:r>
+      <w:r>
+        <w:t>:</w:t>
+      </w:r>
+      <w:bookmarkEnd w:id="18"/>
+    </w:p>
+    <w:p/>
+    <w:p>
+      <w:r>
+        <w:t>Уклонение: если персонаж уклонился от атаки, то и статус эффекты не должны вешаться!</w:t>
+      </w:r>
+    </w:p>
+    <w:p/>
+    <w:p>
+      <w:r>
+        <w:t>Эффекты статуса могут накладываться по следующему принципу</w:t>
+      </w:r>
+      <w:r>
+        <w:t>:</w:t>
+      </w:r>
+    </w:p>
+    <w:p>
+      <w:pPr>
+        <w:pStyle w:val="a3"/>
+        <w:numPr>
+          <w:ilvl w:val="0"/>
+          <w:numId w:val="24"/>
+        </w:numPr>
+      </w:pPr>
+      <w:r>
+        <w:t xml:space="preserve">Эффект врожденный </w:t>
+      </w:r>
+    </w:p>
+    <w:p>
+      <w:pPr>
+        <w:ind w:left="360"/>
+      </w:pPr>
+      <w:r>
+        <w:t>Пример</w:t>
+      </w:r>
+      <w:r>
+        <w:t xml:space="preserve">: </w:t>
+      </w:r>
+      <w:r>
+        <w:t xml:space="preserve">способность </w:t>
+      </w:r>
+      <w:r>
+        <w:rPr>
+          <w:lang w:val="en-US"/>
+        </w:rPr>
+        <w:t>lifesteal</w:t>
+      </w:r>
+      <w:r>
+        <w:t xml:space="preserve"> </w:t>
+      </w:r>
+      <w:r>
+        <w:t>у вампира</w:t>
+      </w:r>
+      <w:r>
+        <w:t>.</w:t>
+      </w:r>
+    </w:p>
+    <w:p>
+      <w:pPr>
+        <w:pStyle w:val="a3"/>
+        <w:numPr>
+          <w:ilvl w:val="0"/>
+          <w:numId w:val="24"/>
+        </w:numPr>
+      </w:pPr>
+      <w:r>
+        <w:t>Модификатор атаки, накладывающий эффекты статуса</w:t>
+      </w:r>
+    </w:p>
+    <w:p>
+      <w:pPr>
+        <w:ind w:left="360"/>
+        <w:rPr>
+          <w:b/>
+          <w:bCs/>
+          <w:i/>
+          <w:iCs/>
+        </w:rPr>
+      </w:pPr>
+      <w:r>
+        <w:t>Пример</w:t>
+      </w:r>
+      <w:r>
+        <w:t xml:space="preserve">: </w:t>
+      </w:r>
+      <w:r>
+        <w:t xml:space="preserve">В этом случае есть модификатор атаки, например </w:t>
+      </w:r>
+      <w:r>
+        <w:t>“</w:t>
+      </w:r>
+      <w:r>
+        <w:t>ядовитое оружие</w:t>
+      </w:r>
+      <w:r>
+        <w:t>”</w:t>
+      </w:r>
+      <w:r>
+        <w:t xml:space="preserve">. Этот модификатор заражает цель ядом при атаке. При этом, сила эффекта при наложении </w:t>
+      </w:r>
+      <w:r>
+        <w:rPr>
+          <w:b/>
+          <w:bCs/>
+          <w:i/>
+          <w:iCs/>
+        </w:rPr>
+        <w:t>зависит от атрибута “</w:t>
+      </w:r>
+      <w:r>
+        <w:rPr>
+          <w:b/>
+          <w:bCs/>
+          <w:i/>
+          <w:iCs/>
+          <w:lang w:val="en-US"/>
+        </w:rPr>
+        <w:t>Mastery</w:t>
+      </w:r>
+      <w:r>
+        <w:rPr>
+          <w:b/>
+          <w:bCs/>
+          <w:i/>
+          <w:iCs/>
+        </w:rPr>
+        <w:t>”.</w:t>
+      </w:r>
+    </w:p>
+    <w:p>
+      <w:pPr>
+        <w:pStyle w:val="a3"/>
+        <w:numPr>
+          <w:ilvl w:val="0"/>
+          <w:numId w:val="24"/>
+        </w:numPr>
+      </w:pPr>
+      <w:r>
+        <w:t>Атака определенном типом урона.</w:t>
+      </w:r>
+    </w:p>
+    <w:p>
+      <w:r>
+        <w:t>В игре есть определенные типы урона, которые обязательно наложат</w:t>
+      </w:r>
+      <w:r>
+        <w:t xml:space="preserve"> </w:t>
+      </w:r>
+      <w:r>
+        <w:t xml:space="preserve">определенный статус эффект. </w:t>
+      </w:r>
+      <w:r>
+        <w:rPr>
+          <w:u w:val="single"/>
+        </w:rPr>
+        <w:t>Внимание!</w:t>
+      </w:r>
+      <w:r>
+        <w:rPr>
+          <w:u w:val="single"/>
+        </w:rPr>
+        <w:t xml:space="preserve"> С помощью модификаторов атаки данные статус эффекты так же можно накладывать! Так же можно иметь одновременно, к примеру бафф на огненное оружие и тип атаки</w:t>
+      </w:r>
+      <w:r>
+        <w:rPr>
+          <w:u w:val="single"/>
+        </w:rPr>
+        <w:t xml:space="preserve">: </w:t>
+      </w:r>
+      <w:r>
+        <w:rPr>
+          <w:u w:val="single"/>
+          <w:lang w:val="en-US"/>
+        </w:rPr>
+        <w:t>Fire</w:t>
+      </w:r>
+      <w:r>
+        <w:rPr>
+          <w:u w:val="single"/>
+        </w:rPr>
+        <w:t xml:space="preserve"> </w:t>
+      </w:r>
+      <w:r>
+        <w:rPr>
+          <w:u w:val="single"/>
+          <w:lang w:val="en-US"/>
+        </w:rPr>
+        <w:t>Damage</w:t>
+      </w:r>
+      <w:r>
+        <w:rPr>
+          <w:u w:val="single"/>
+        </w:rPr>
+        <w:t>!</w:t>
+      </w:r>
+      <w:r>
+        <w:t xml:space="preserve"> </w:t>
+      </w:r>
+      <w:r>
+        <w:t xml:space="preserve">В этом случае, сила эффекта </w:t>
+      </w:r>
+      <w:r>
+        <w:rPr>
+          <w:b/>
+          <w:bCs/>
+          <w:i/>
+          <w:iCs/>
+        </w:rPr>
+        <w:t>зависит от числового значения атаки (</w:t>
+      </w:r>
+      <w:r>
+        <w:rPr>
+          <w:b/>
+          <w:bCs/>
+          <w:i/>
+          <w:iCs/>
+          <w:lang w:val="en-US"/>
+        </w:rPr>
+        <w:t>Damage</w:t>
+      </w:r>
+      <w:r>
+        <w:rPr>
+          <w:b/>
+          <w:bCs/>
+          <w:i/>
+          <w:iCs/>
+        </w:rPr>
+        <w:t xml:space="preserve">). </w:t>
+      </w:r>
+      <w:r>
+        <w:t>Ниже представлен список зависимостей</w:t>
+      </w:r>
+      <w:r>
+        <w:t>.</w:t>
+      </w:r>
+    </w:p>
+    <w:p/>
+    <w:p>
+      <w:pPr>
+        <w:pStyle w:val="a3"/>
+        <w:numPr>
+          <w:ilvl w:val="0"/>
+          <w:numId w:val="25"/>
+        </w:numPr>
+        <w:rPr>
+          <w:lang w:val="en-US"/>
+        </w:rPr>
+      </w:pPr>
+      <w:r>
+        <w:rPr>
+          <w:lang w:val="en-US"/>
+        </w:rPr>
+        <w:t>Fire Damage -&gt; Burn</w:t>
+      </w:r>
+    </w:p>
+    <w:p>
+      <w:pPr>
+        <w:pStyle w:val="a3"/>
+        <w:numPr>
+          <w:ilvl w:val="0"/>
+          <w:numId w:val="25"/>
+        </w:numPr>
+        <w:rPr>
+          <w:lang w:val="en-US"/>
+        </w:rPr>
+      </w:pPr>
+      <w:r>
+        <w:rPr>
+          <w:lang w:val="en-US"/>
+        </w:rPr>
+        <w:t>Ice Damage -&gt; Freeze</w:t>
+      </w:r>
+    </w:p>
+    <w:p>
+      <w:pPr>
+        <w:rPr>
+          <w:lang w:val="en-US"/>
+        </w:rPr>
+      </w:pPr>
+    </w:p>
+    <w:p>
+      <w:pPr>
+        <w:pStyle w:val="2"/>
+      </w:pPr>
+      <w:bookmarkStart w:id="19" w:name="_Toc33374895"/>
+      <w:r>
+        <w:t>Сопротивление эффектам и зависимость наложения оных</w:t>
+      </w:r>
+      <w:r>
+        <w:t>:</w:t>
+      </w:r>
+      <w:bookmarkEnd w:id="19"/>
+    </w:p>
+    <w:p/>
+    <w:p/>
+    <w:p>
+      <w:pPr>
+        <w:pStyle w:val="a3"/>
+        <w:numPr>
+          <w:ilvl w:val="0"/>
+          <w:numId w:val="26"/>
+        </w:numPr>
+      </w:pPr>
+      <w:r>
+        <w:t xml:space="preserve">Случай наложения статус эффекта </w:t>
+      </w:r>
+      <w:r>
+        <w:t>из-за</w:t>
+      </w:r>
+      <w:r>
+        <w:t xml:space="preserve"> модификатора атаки</w:t>
+      </w:r>
+      <w:r>
+        <w:t>:</w:t>
+      </w:r>
+      <w:r>
+        <w:br/>
+      </w:r>
+      <w:r>
+        <w:t xml:space="preserve">Если цель заблокировала весь физический урон броней, то статус эффект все равно должен быть навешен. </w:t>
+      </w:r>
+    </w:p>
+    <w:p>
+      <w:pPr>
+        <w:pStyle w:val="a3"/>
+        <w:numPr>
+          <w:ilvl w:val="0"/>
+          <w:numId w:val="26"/>
+        </w:numPr>
+      </w:pPr>
+      <w:r>
+        <w:t xml:space="preserve">Случай наложения статус эффекта </w:t>
+      </w:r>
+      <w:r>
+        <w:t>из-за</w:t>
+      </w:r>
+      <w:r>
+        <w:t xml:space="preserve"> определенного типа урона</w:t>
+      </w:r>
+      <w:r>
+        <w:t>:</w:t>
+      </w:r>
+    </w:p>
+    <w:p>
+      <w:pPr>
+        <w:pStyle w:val="a3"/>
+      </w:pPr>
+      <w:r>
+        <w:t xml:space="preserve">Если цель имеет 100% сопротивление определенному урону, который связан со статус эффектом: </w:t>
+      </w:r>
+    </w:p>
+    <w:p>
+      <w:pPr>
+        <w:pStyle w:val="a3"/>
+        <w:numPr>
+          <w:ilvl w:val="1"/>
+          <w:numId w:val="26"/>
+        </w:numPr>
+      </w:pPr>
+      <w:r>
+        <w:t>Урон должен быть полностью заблокирован</w:t>
+      </w:r>
+    </w:p>
+    <w:p>
+      <w:pPr>
+        <w:pStyle w:val="a3"/>
+        <w:numPr>
+          <w:ilvl w:val="1"/>
+          <w:numId w:val="26"/>
+        </w:numPr>
+      </w:pPr>
+      <w:r>
+        <w:t>Статус</w:t>
+      </w:r>
+      <w:r>
+        <w:t xml:space="preserve"> эффект не должен быть повешен.</w:t>
+      </w:r>
+    </w:p>
+    <w:p>
+      <w:pPr>
+        <w:ind w:left="1080"/>
+      </w:pPr>
+      <w:r>
+        <w:lastRenderedPageBreak/>
+        <w:t>Пример: у цели 100% сопротивление огню. Значит, на неё нельзя повесить эффект Burn - он сразу спадёт с неё.</w:t>
+      </w:r>
+    </w:p>
+    <w:p>
       <w:r>
         <w:br/>
       </w:r>
@@ -4463,6 +5069,14 @@
     <w:p/>
     <w:p/>
     <w:p/>
+    <w:p>
+      <w:pPr>
+        <w:rPr>
+          <w:b/>
+          <w:bCs/>
+        </w:rPr>
+      </w:pPr>
+    </w:p>
     <w:p>
       <w:pPr>
         <w:rPr>
@@ -4937,7 +5551,6 @@
         </w:numPr>
       </w:pPr>
       <w:r>
-        <w:lastRenderedPageBreak/>
         <w:t xml:space="preserve">Нанести весь оставшийся урон от </w:t>
       </w:r>
       <w:r>
@@ -5082,6 +5695,7 @@
         </w:numPr>
       </w:pPr>
       <w:r>
+        <w:lastRenderedPageBreak/>
         <w:t>У</w:t>
       </w:r>
       <w:r>
@@ -5485,297 +6099,12 @@
         <w:br w:type="page"/>
       </w:r>
     </w:p>
-    <w:p>
-      <w:pPr>
-        <w:pStyle w:val="2"/>
-      </w:pPr>
-      <w:bookmarkStart w:id="18" w:name="_Toc33182861"/>
-      <w:r>
-        <w:lastRenderedPageBreak/>
-        <w:t>Наложение эффектов статуса</w:t>
-      </w:r>
-      <w:r>
-        <w:t>:</w:t>
-      </w:r>
-      <w:bookmarkEnd w:id="18"/>
-    </w:p>
     <w:p/>
     <w:p>
-      <w:r>
-        <w:t>Эффекты статуса могут накладываться по следующему принципу</w:t>
-      </w:r>
-      <w:r>
-        <w:t>:</w:t>
-      </w:r>
-    </w:p>
-    <w:p>
-      <w:pPr>
-        <w:pStyle w:val="a3"/>
-        <w:numPr>
-          <w:ilvl w:val="0"/>
-          <w:numId w:val="24"/>
-        </w:numPr>
-      </w:pPr>
-      <w:r>
-        <w:t xml:space="preserve">Эффект врожденный </w:t>
-      </w:r>
-    </w:p>
-    <w:p>
-      <w:pPr>
-        <w:ind w:left="360"/>
-      </w:pPr>
-      <w:r>
-        <w:t>Пример</w:t>
-      </w:r>
-      <w:r>
-        <w:t xml:space="preserve">: </w:t>
-      </w:r>
-      <w:r>
-        <w:t xml:space="preserve">способность </w:t>
-      </w:r>
-      <w:r>
-        <w:rPr>
-          <w:lang w:val="en-US"/>
-        </w:rPr>
-        <w:t>lifesteal</w:t>
-      </w:r>
-      <w:r>
-        <w:t xml:space="preserve"> </w:t>
-      </w:r>
-      <w:r>
-        <w:t>у вампира</w:t>
-      </w:r>
-      <w:r>
-        <w:t>.</w:t>
-      </w:r>
-    </w:p>
-    <w:p>
-      <w:pPr>
-        <w:pStyle w:val="a3"/>
-        <w:numPr>
-          <w:ilvl w:val="0"/>
-          <w:numId w:val="24"/>
-        </w:numPr>
-      </w:pPr>
-      <w:r>
-        <w:t>Модификатор атаки, накладывающий эффекты статуса</w:t>
-      </w:r>
-    </w:p>
-    <w:p>
-      <w:pPr>
-        <w:ind w:left="360"/>
-        <w:rPr>
-          <w:b/>
-          <w:bCs/>
-          <w:i/>
-          <w:iCs/>
-        </w:rPr>
-      </w:pPr>
-      <w:r>
-        <w:t>Пример</w:t>
-      </w:r>
-      <w:r>
-        <w:t xml:space="preserve">: </w:t>
-      </w:r>
-      <w:r>
-        <w:t xml:space="preserve">В этом случае есть модификатор атаки, например </w:t>
-      </w:r>
-      <w:r>
-        <w:t>“</w:t>
-      </w:r>
-      <w:r>
-        <w:t>ядовитое оружие</w:t>
-      </w:r>
-      <w:r>
-        <w:t>”</w:t>
-      </w:r>
-      <w:r>
-        <w:t>. Этот модификатор заражает цель ядом при атаке.</w:t>
-      </w:r>
-      <w:r>
-        <w:t xml:space="preserve"> При этом, сила эффекта при наложении </w:t>
-      </w:r>
-      <w:r>
-        <w:rPr>
-          <w:b/>
-          <w:bCs/>
-          <w:i/>
-          <w:iCs/>
-        </w:rPr>
-        <w:t>зависит от атрибута “</w:t>
-      </w:r>
-      <w:r>
-        <w:rPr>
-          <w:b/>
-          <w:bCs/>
-          <w:i/>
-          <w:iCs/>
-          <w:lang w:val="en-US"/>
-        </w:rPr>
-        <w:t>Mastery</w:t>
-      </w:r>
-      <w:r>
-        <w:rPr>
-          <w:b/>
-          <w:bCs/>
-          <w:i/>
-          <w:iCs/>
-        </w:rPr>
-        <w:t>”.</w:t>
-      </w:r>
-    </w:p>
-    <w:p>
-      <w:pPr>
-        <w:pStyle w:val="a3"/>
-        <w:numPr>
-          <w:ilvl w:val="0"/>
-          <w:numId w:val="24"/>
-        </w:numPr>
-      </w:pPr>
-      <w:r>
-        <w:t>Атака определенном типом урона.</w:t>
-      </w:r>
-    </w:p>
-    <w:p>
-      <w:r>
-        <w:t>В игре есть определенные типы урона, которые обязательно наложат</w:t>
-      </w:r>
-      <w:r>
-        <w:t xml:space="preserve"> </w:t>
-      </w:r>
-      <w:r>
-        <w:t xml:space="preserve">определенный статус эффект. </w:t>
-      </w:r>
-      <w:r>
-        <w:rPr>
-          <w:u w:val="single"/>
-        </w:rPr>
-        <w:t>Внимание!</w:t>
-      </w:r>
-      <w:r>
-        <w:rPr>
-          <w:u w:val="single"/>
-        </w:rPr>
-        <w:t xml:space="preserve"> С помощью модификаторов атаки данные статус эффекты так же можно накладывать! Так же можно иметь одновременно, к примеру бафф на огненное оружие и тип атаки</w:t>
-      </w:r>
-      <w:r>
-        <w:rPr>
-          <w:u w:val="single"/>
-        </w:rPr>
-        <w:t xml:space="preserve">: </w:t>
-      </w:r>
-      <w:r>
-        <w:rPr>
-          <w:u w:val="single"/>
-          <w:lang w:val="en-US"/>
-        </w:rPr>
-        <w:t>Fire</w:t>
-      </w:r>
-      <w:r>
-        <w:rPr>
-          <w:u w:val="single"/>
-        </w:rPr>
-        <w:t xml:space="preserve"> </w:t>
-      </w:r>
-      <w:r>
-        <w:rPr>
-          <w:u w:val="single"/>
-          <w:lang w:val="en-US"/>
-        </w:rPr>
-        <w:t>Damage</w:t>
-      </w:r>
-      <w:r>
-        <w:rPr>
-          <w:u w:val="single"/>
-        </w:rPr>
-        <w:t>!</w:t>
-      </w:r>
-      <w:bookmarkStart w:id="19" w:name="_GoBack"/>
-      <w:bookmarkEnd w:id="19"/>
-      <w:r>
-        <w:t xml:space="preserve"> </w:t>
-      </w:r>
-      <w:r>
-        <w:t xml:space="preserve">В этом случае, сила эффекта </w:t>
-      </w:r>
-      <w:r>
-        <w:rPr>
-          <w:b/>
-          <w:bCs/>
-          <w:i/>
-          <w:iCs/>
-        </w:rPr>
-        <w:t>зависит от числового значения атаки (</w:t>
-      </w:r>
-      <w:r>
-        <w:rPr>
-          <w:b/>
-          <w:bCs/>
-          <w:i/>
-          <w:iCs/>
-          <w:lang w:val="en-US"/>
-        </w:rPr>
-        <w:t>Damage</w:t>
-      </w:r>
-      <w:r>
-        <w:rPr>
-          <w:b/>
-          <w:bCs/>
-          <w:i/>
-          <w:iCs/>
-        </w:rPr>
-        <w:t xml:space="preserve">). </w:t>
-      </w:r>
-      <w:r>
-        <w:t>Ниже представлен список зависимостей</w:t>
-      </w:r>
-      <w:r>
-        <w:t>.</w:t>
-      </w:r>
-    </w:p>
-    <w:p/>
-    <w:p>
-      <w:pPr>
-        <w:pStyle w:val="a3"/>
-        <w:numPr>
-          <w:ilvl w:val="0"/>
-          <w:numId w:val="25"/>
-        </w:numPr>
-        <w:rPr>
-          <w:lang w:val="en-US"/>
-        </w:rPr>
-      </w:pPr>
-      <w:r>
-        <w:rPr>
-          <w:lang w:val="en-US"/>
-        </w:rPr>
-        <w:t>Fire Damage -&gt; Burn</w:t>
-      </w:r>
-    </w:p>
-    <w:p>
-      <w:pPr>
-        <w:pStyle w:val="a3"/>
-        <w:numPr>
-          <w:ilvl w:val="0"/>
-          <w:numId w:val="25"/>
-        </w:numPr>
-        <w:rPr>
-          <w:lang w:val="en-US"/>
-        </w:rPr>
-      </w:pPr>
-      <w:r>
-        <w:rPr>
-          <w:lang w:val="en-US"/>
-        </w:rPr>
-        <w:t>Ice Damage -&gt; Freeze</w:t>
-      </w:r>
-    </w:p>
-    <w:p/>
-    <w:p>
       <w:pPr>
         <w:pStyle w:val="1"/>
       </w:pPr>
-      <w:bookmarkStart w:id="20" w:name="_Toc33182862"/>
+      <w:bookmarkStart w:id="20" w:name="_Toc33374896"/>
       <w:r>
         <w:t>Типы урона</w:t>
       </w:r>
@@ -5942,10 +6271,31 @@
     </w:p>
     <w:p/>
     <w:p>
+      <w:r>
+        <w:t xml:space="preserve">Все </w:t>
+      </w:r>
+      <w:r>
+        <w:rPr>
+          <w:lang w:val="en-US"/>
+        </w:rPr>
+        <w:t>C</w:t>
+      </w:r>
+      <w:r>
+        <w:t>haracters по дефолту наносят физический урон!</w:t>
+      </w:r>
+      <w:r>
+        <w:br/>
+      </w:r>
+      <w:r>
+        <w:t>Можно использовать настройки для создания уникальных персонажей, у которых дефолтный урон другого типа.</w:t>
+      </w:r>
+    </w:p>
+    <w:p/>
+    <w:p>
       <w:pPr>
         <w:pStyle w:val="1"/>
       </w:pPr>
-      <w:bookmarkStart w:id="21" w:name="_Toc33182863"/>
+      <w:bookmarkStart w:id="21" w:name="_Toc33374897"/>
       <w:r>
         <w:t>Визуальные эффекты</w:t>
       </w:r>
@@ -6080,7 +6430,6 @@
     <w:p/>
     <w:p>
       <w:r>
-        <w:lastRenderedPageBreak/>
         <w:t>Нужны графические эффекты для:</w:t>
       </w:r>
     </w:p>
@@ -6147,9 +6496,21 @@
       <w:pPr>
         <w:pStyle w:val="1"/>
       </w:pPr>
-      <w:bookmarkStart w:id="22" w:name="_Toc33182864"/>
-      <w:r>
-        <w:t>Механики по способностям и навыкам</w:t>
+      <w:bookmarkStart w:id="22" w:name="_Toc33374898"/>
+      <w:r>
+        <w:t>Идеи</w:t>
+      </w:r>
+      <w:r>
+        <w:t xml:space="preserve"> по способностям</w:t>
+      </w:r>
+      <w:r>
+        <w:t xml:space="preserve">, </w:t>
+      </w:r>
+      <w:r>
+        <w:t>навыкам</w:t>
+      </w:r>
+      <w:r>
+        <w:t>, статус эффектам</w:t>
       </w:r>
       <w:r>
         <w:t>:</w:t>
@@ -6166,6 +6527,7 @@
         <w:spacing w:line="256" w:lineRule="auto"/>
       </w:pPr>
       <w:r>
+        <w:lastRenderedPageBreak/>
         <w:t>Навык (пассивный выглядит интереснее активного) - яд баффает игрока. Так же для улучшения профита от данного навыка стоит включить в этот навык постоянное отравление игрока.</w:t>
       </w:r>
       <w:r>
@@ -6307,6 +6669,86 @@
         <w:t xml:space="preserve"> </w:t>
       </w:r>
     </w:p>
+    <w:p>
+      <w:pPr>
+        <w:pStyle w:val="a3"/>
+        <w:numPr>
+          <w:ilvl w:val="0"/>
+          <w:numId w:val="4"/>
+        </w:numPr>
+      </w:pPr>
+      <w:r>
+        <w:t>Способность, атака: урон наносится вокруг героя в неком радиусе и распределяется между всеми. Аналог: Ульт Луны из dota2. Чем меньше врагов вокруг игрока, тем больше он получит урона. (Как будет работать кнопка атаки? Она будет концентрировать урон на какой-то единичной цели или просто будет запускать эту атаку?)</w:t>
+      </w:r>
+    </w:p>
+    <w:p>
+      <w:pPr>
+        <w:pStyle w:val="a3"/>
+        <w:numPr>
+          <w:ilvl w:val="0"/>
+          <w:numId w:val="4"/>
+        </w:numPr>
+      </w:pPr>
+      <w:r>
+        <w:t>Эффект хил, активный. Срабатывает раз в х времени И восстанавливает все больше здоровья к концу эффекта. Количество времени действия напрямую зависит от количества «тиков»</w:t>
+      </w:r>
+    </w:p>
+    <w:p>
+      <w:pPr>
+        <w:pStyle w:val="a3"/>
+        <w:numPr>
+          <w:ilvl w:val="0"/>
+          <w:numId w:val="4"/>
+        </w:numPr>
+      </w:pPr>
+      <w:r>
+        <w:t>Эффект, похожий на хил: наносит урон, но вместе с тем хилит... Сначала наносит урон, а потом хилит или сначала хилит, а потом наносит урон...</w:t>
+      </w:r>
+    </w:p>
+    <w:p>
+      <w:pPr>
+        <w:pStyle w:val="a3"/>
+        <w:numPr>
+          <w:ilvl w:val="0"/>
+          <w:numId w:val="4"/>
+        </w:numPr>
+      </w:pPr>
+      <w:r>
+        <w:t>Статус эффект «контракт с демоном... (нужно название получше)»: Сначала хилит на Х, а потом наносит урон каждую секунду; со временем урон в сек. растет и в итоге наносит больше урона, чем отхилил.</w:t>
+      </w:r>
+    </w:p>
+    <w:p>
+      <w:pPr>
+        <w:pStyle w:val="a3"/>
+        <w:numPr>
+          <w:ilvl w:val="0"/>
+          <w:numId w:val="4"/>
+        </w:numPr>
+      </w:pPr>
+      <w:r>
+        <w:t>Способность и эффект: молния. Она делает N отскоков от цели к другим рандомным целям в некотором радиусе; так же наносит урон цели, на которую она попадёт.</w:t>
+      </w:r>
+    </w:p>
+    <w:p>
+      <w:pPr>
+        <w:pStyle w:val="a3"/>
+        <w:numPr>
+          <w:ilvl w:val="0"/>
+          <w:numId w:val="4"/>
+        </w:numPr>
+      </w:pPr>
+      <w:r>
+        <w:t>Дебафф</w:t>
+      </w:r>
+      <w:r>
+        <w:t xml:space="preserve">: </w:t>
+      </w:r>
+      <w:r>
+        <w:t>Слепота. У врагов сужается радиус видимости, у игрока приближается камера.</w:t>
+      </w:r>
+      <w:bookmarkStart w:id="23" w:name="_GoBack"/>
+      <w:bookmarkEnd w:id="23"/>
+    </w:p>
     <w:p/>
     <w:p/>
     <w:p>
@@ -6318,11 +6760,11 @@
       <w:pPr>
         <w:pStyle w:val="1"/>
       </w:pPr>
-      <w:bookmarkStart w:id="23" w:name="_Toc33182865"/>
+      <w:bookmarkStart w:id="24" w:name="_Toc33374899"/>
       <w:r>
         <w:t>Механики и идеи, которые я хочу использовать и которые можно использовать в любой концепции:</w:t>
       </w:r>
-      <w:bookmarkEnd w:id="23"/>
+      <w:bookmarkEnd w:id="24"/>
     </w:p>
     <w:p>
       <w:pPr>
@@ -6342,9 +6784,6 @@
       </w:r>
       <w:r>
         <w:br/>
-      </w:r>
-      <w:r>
-        <w:lastRenderedPageBreak/>
         <w:t>-добро пожаловать</w:t>
       </w:r>
       <w:r>
@@ -6388,6 +6827,7 @@
         <w:spacing w:line="256" w:lineRule="auto"/>
       </w:pPr>
       <w:r>
+        <w:lastRenderedPageBreak/>
         <w:t>Монетизация:</w:t>
       </w:r>
       <w:r>
@@ -8797,6 +9237,95 @@
       <w:rPr>
         <w:rFonts w:ascii="Wingdings" w:hAnsi="Wingdings" w:hint="default"/>
       </w:rPr>
+    </w:lvl>
+  </w:abstractNum>
+  <w:abstractNum w:abstractNumId="25" w15:restartNumberingAfterBreak="0">
+    <w:nsid w:val="78C85063"/>
+    <w:multiLevelType w:val="hybridMultilevel"/>
+    <w:tmpl w:val="DFD68F24"/>
+    <w:lvl w:ilvl="0" w:tplc="0419000F">
+      <w:start w:val="1"/>
+      <w:numFmt w:val="decimal"/>
+      <w:lvlText w:val="%1."/>
+      <w:lvlJc w:val="left"/>
+      <w:pPr>
+        <w:ind w:left="720" w:hanging="360"/>
+      </w:pPr>
+      <w:rPr>
+        <w:rFonts w:hint="default"/>
+      </w:rPr>
+    </w:lvl>
+    <w:lvl w:ilvl="1" w:tplc="04190019">
+      <w:start w:val="1"/>
+      <w:numFmt w:val="lowerLetter"/>
+      <w:lvlText w:val="%2."/>
+      <w:lvlJc w:val="left"/>
+      <w:pPr>
+        <w:ind w:left="1440" w:hanging="360"/>
+      </w:pPr>
+    </w:lvl>
+    <w:lvl w:ilvl="2" w:tplc="0419001B" w:tentative="1">
+      <w:start w:val="1"/>
+      <w:numFmt w:val="lowerRoman"/>
+      <w:lvlText w:val="%3."/>
+      <w:lvlJc w:val="right"/>
+      <w:pPr>
+        <w:ind w:left="2160" w:hanging="180"/>
+      </w:pPr>
+    </w:lvl>
+    <w:lvl w:ilvl="3" w:tplc="0419000F" w:tentative="1">
+      <w:start w:val="1"/>
+      <w:numFmt w:val="decimal"/>
+      <w:lvlText w:val="%4."/>
+      <w:lvlJc w:val="left"/>
+      <w:pPr>
+        <w:ind w:left="2880" w:hanging="360"/>
+      </w:pPr>
+    </w:lvl>
+    <w:lvl w:ilvl="4" w:tplc="04190019" w:tentative="1">
+      <w:start w:val="1"/>
+      <w:numFmt w:val="lowerLetter"/>
+      <w:lvlText w:val="%5."/>
+      <w:lvlJc w:val="left"/>
+      <w:pPr>
+        <w:ind w:left="3600" w:hanging="360"/>
+      </w:pPr>
+    </w:lvl>
+    <w:lvl w:ilvl="5" w:tplc="0419001B" w:tentative="1">
+      <w:start w:val="1"/>
+      <w:numFmt w:val="lowerRoman"/>
+      <w:lvlText w:val="%6."/>
+      <w:lvlJc w:val="right"/>
+      <w:pPr>
+        <w:ind w:left="4320" w:hanging="180"/>
+      </w:pPr>
+    </w:lvl>
+    <w:lvl w:ilvl="6" w:tplc="0419000F" w:tentative="1">
+      <w:start w:val="1"/>
+      <w:numFmt w:val="decimal"/>
+      <w:lvlText w:val="%7."/>
+      <w:lvlJc w:val="left"/>
+      <w:pPr>
+        <w:ind w:left="5040" w:hanging="360"/>
+      </w:pPr>
+    </w:lvl>
+    <w:lvl w:ilvl="7" w:tplc="04190019" w:tentative="1">
+      <w:start w:val="1"/>
+      <w:numFmt w:val="lowerLetter"/>
+      <w:lvlText w:val="%8."/>
+      <w:lvlJc w:val="left"/>
+      <w:pPr>
+        <w:ind w:left="5760" w:hanging="360"/>
+      </w:pPr>
+    </w:lvl>
+    <w:lvl w:ilvl="8" w:tplc="0419001B" w:tentative="1">
+      <w:start w:val="1"/>
+      <w:numFmt w:val="lowerRoman"/>
+      <w:lvlText w:val="%9."/>
+      <w:lvlJc w:val="right"/>
+      <w:pPr>
+        <w:ind w:left="6480" w:hanging="180"/>
+      </w:pPr>
     </w:lvl>
   </w:abstractNum>
   <w:num w:numId="1">
@@ -8873,6 +9402,9 @@
   </w:num>
   <w:num w:numId="25">
     <w:abstractNumId w:val="0"/>
+  </w:num>
+  <w:num w:numId="26">
+    <w:abstractNumId w:val="25"/>
   </w:num>
 </w:numbering>
 </file>
@@ -9747,7 +10279,7 @@
 </file>
 
 <file path=customXml/itemProps1.xml><?xml version="1.0" encoding="utf-8"?>
-<ds:datastoreItem xmlns:ds="http://schemas.openxmlformats.org/officeDocument/2006/customXml" ds:itemID="{D1132AE6-59FC-4D52-9F1E-4877D11FB4A9}">
+<ds:datastoreItem xmlns:ds="http://schemas.openxmlformats.org/officeDocument/2006/customXml" ds:itemID="{2E8AD33E-6168-4A53-8725-62A2DBBD5FA3}">
   <ds:schemaRefs>
     <ds:schemaRef ds:uri="http://schemas.openxmlformats.org/officeDocument/2006/bibliography"/>
   </ds:schemaRefs>

</xml_diff>